<commit_message>
Created the lantern prop
</commit_message>
<xml_diff>
--- a/3D Models/Aztec_Temple_TileSet/Textures/Texture references.docx
+++ b/3D Models/Aztec_Temple_TileSet/Textures/Texture references.docx
@@ -46,6 +46,21 @@
             <w:rStyle w:val="Hyperlink"/>
           </w:rPr>
           <w:t>https://i.pinimg.com/736x/08/90/e9/0890e96196b1d4cb7913242a1ac7741c--hand-painted-textures-stone-tiles.jpg</w:t>
+        </w:r>
+      </w:hyperlink>
+    </w:p>
+    <w:p>
+      <w:r>
+        <w:t>Lantern texture;</w:t>
+      </w:r>
+    </w:p>
+    <w:p>
+      <w:hyperlink r:id="rId7" w:history="1">
+        <w:r>
+          <w:rPr>
+            <w:rStyle w:val="Hyperlink"/>
+          </w:rPr>
+          <w:t>http://cdn.mysitemyway.com/etc-mysitemyway/webtreats/assets/posts/873/full/tileable-metal-textures-4.jpg</w:t>
         </w:r>
       </w:hyperlink>
     </w:p>

</xml_diff>

<commit_message>
Added the other oil fountain colours
</commit_message>
<xml_diff>
--- a/3D Models/Aztec_Temple_TileSet/Textures/Texture references.docx
+++ b/3D Models/Aztec_Temple_TileSet/Textures/Texture references.docx
@@ -61,6 +61,21 @@
             <w:rStyle w:val="Hyperlink"/>
           </w:rPr>
           <w:t>http://cdn.mysitemyway.com/etc-mysitemyway/webtreats/assets/posts/873/full/tileable-metal-textures-4.jpg</w:t>
+        </w:r>
+      </w:hyperlink>
+    </w:p>
+    <w:p>
+      <w:r>
+        <w:t>Fountain;</w:t>
+      </w:r>
+    </w:p>
+    <w:p>
+      <w:hyperlink r:id="rId8" w:history="1">
+        <w:r>
+          <w:rPr>
+            <w:rStyle w:val="Hyperlink"/>
+          </w:rPr>
+          <w:t>http://1.bp.blogspot.com/-QeZI4kfO-ts/UFwYngEHLQI/AAAAAAAACPQ/qTKLVMZjj-Y/s1600/Tileable+metal+eroded+scratch+texture+background+01.jpg</w:t>
         </w:r>
       </w:hyperlink>
     </w:p>

</xml_diff>

<commit_message>
Updated textures for assets
</commit_message>
<xml_diff>
--- a/3D Models/Aztec_Temple_TileSet/Textures/Texture references.docx
+++ b/3D Models/Aztec_Temple_TileSet/Textures/Texture references.docx
@@ -76,6 +76,66 @@
             <w:rStyle w:val="Hyperlink"/>
           </w:rPr>
           <w:t>http://1.bp.blogspot.com/-QeZI4kfO-ts/UFwYngEHLQI/AAAAAAAACPQ/qTKLVMZjj-Y/s1600/Tileable+metal+eroded+scratch+texture+background+01.jpg</w:t>
+        </w:r>
+      </w:hyperlink>
+    </w:p>
+    <w:p>
+      <w:r>
+        <w:t>ice overlay;</w:t>
+      </w:r>
+    </w:p>
+    <w:p>
+      <w:hyperlink r:id="rId9" w:history="1">
+        <w:r>
+          <w:rPr>
+            <w:rStyle w:val="Hyperlink"/>
+          </w:rPr>
+          <w:t>https://orig00.deviantart.net/56d1/f/2008/041/c/0/ice_texture_by_dudealan2001.jpg</w:t>
+        </w:r>
+      </w:hyperlink>
+    </w:p>
+    <w:p>
+      <w:r>
+        <w:t>snow;</w:t>
+      </w:r>
+    </w:p>
+    <w:p>
+      <w:hyperlink r:id="rId10" w:history="1">
+        <w:r>
+          <w:rPr>
+            <w:rStyle w:val="Hyperlink"/>
+          </w:rPr>
+          <w:t>https://i.pinimg.com/originals/19/44/ef/1944ef88b3e1d60643ceae8eec6b0fbc.jpg</w:t>
+        </w:r>
+      </w:hyperlink>
+    </w:p>
+    <w:p>
+      <w:r>
+        <w:t>moss;</w:t>
+      </w:r>
+    </w:p>
+    <w:p>
+      <w:hyperlink r:id="rId11" w:history="1">
+        <w:r>
+          <w:rPr>
+            <w:rStyle w:val="Hyperlink"/>
+          </w:rPr>
+          <w:t>https://www.wurmpedia.com/images/6/64/Moss.png</w:t>
+        </w:r>
+      </w:hyperlink>
+    </w:p>
+    <w:p>
+      <w:r>
+        <w:t>ivy;</w:t>
+      </w:r>
+    </w:p>
+    <w:p>
+      <w:hyperlink r:id="rId12" w:history="1">
+        <w:r>
+          <w:rPr>
+            <w:rStyle w:val="Hyperlink"/>
+          </w:rPr>
+          <w:t>https://img00.deviantart.net/ef20/i/2012/218/1/4/ivy_by_waitforawhile-d532k09.png</w:t>
         </w:r>
       </w:hyperlink>
     </w:p>

</xml_diff>

<commit_message>
Created new tiles and lanterns
</commit_message>
<xml_diff>
--- a/3D Models/Aztec_Temple_TileSet/Textures/Texture references.docx
+++ b/3D Models/Aztec_Temple_TileSet/Textures/Texture references.docx
@@ -51,7 +51,13 @@
     </w:p>
     <w:p>
       <w:r>
-        <w:t>Lantern texture;</w:t>
+        <w:t>Lantern texture</w:t>
+      </w:r>
+      <w:r>
+        <w:t xml:space="preserve"> (fire)</w:t>
+      </w:r>
+      <w:r>
+        <w:t>;</w:t>
       </w:r>
     </w:p>
     <w:p>
@@ -60,11 +66,13 @@
           <w:rPr>
             <w:rStyle w:val="Hyperlink"/>
           </w:rPr>
-          <w:t>http://cdn.mysitemyway.com/etc-mysitemyway/webtreats/assets/posts/873/full/tileable-metal-textures-4.jpg</w:t>
+          <w:t>https://opengameart.org/sites/default/files/oga-textures/16147/fire_0011_0.png</w:t>
         </w:r>
       </w:hyperlink>
     </w:p>
     <w:p>
+      <w:bookmarkStart w:id="0" w:name="_GoBack"/>
+      <w:bookmarkEnd w:id="0"/>
       <w:r>
         <w:t>Fountain;</w:t>
       </w:r>
@@ -139,10 +147,7 @@
         </w:r>
       </w:hyperlink>
     </w:p>
-    <w:p>
-      <w:bookmarkStart w:id="0" w:name="_GoBack"/>
-      <w:bookmarkEnd w:id="0"/>
-    </w:p>
+    <w:p/>
     <w:sectPr>
       <w:pgSz w:w="11906" w:h="16838"/>
       <w:pgMar w:top="1440" w:right="1440" w:bottom="1440" w:left="1440" w:header="708" w:footer="708" w:gutter="0"/>

</xml_diff>